<commit_message>
started updating VOD body content sections with skeleton html
</commit_message>
<xml_diff>
--- a/client/planning documents/vodLegends Planning Document.docx
+++ b/client/planning documents/vodLegends Planning Document.docx
@@ -1913,6 +1913,52 @@
       <w:r>
         <w:t>just my suggestions of how to breakup tasks</w:t>
       </w:r>
+    </w:p>
+    <w:p>
+      <w:pPr>
+        <w:tabs>
+          <w:tab w:val="left" w:pos="952"/>
+        </w:tabs>
+      </w:pPr>
+    </w:p>
+    <w:p>
+      <w:pPr>
+        <w:tabs>
+          <w:tab w:val="left" w:pos="952"/>
+        </w:tabs>
+      </w:pPr>
+    </w:p>
+    <w:p>
+      <w:pPr>
+        <w:tabs>
+          <w:tab w:val="left" w:pos="952"/>
+        </w:tabs>
+      </w:pPr>
+      <w:r>
+        <w:t>Database:</w:t>
+      </w:r>
+    </w:p>
+    <w:p>
+      <w:pPr>
+        <w:tabs>
+          <w:tab w:val="left" w:pos="952"/>
+        </w:tabs>
+      </w:pPr>
+      <w:r>
+        <w:t>Tables:</w:t>
+      </w:r>
+    </w:p>
+    <w:p>
+      <w:pPr>
+        <w:pStyle w:val="ListParagraph"/>
+        <w:numPr>
+          <w:ilvl w:val="1"/>
+          <w:numId w:val="8"/>
+        </w:numPr>
+        <w:tabs>
+          <w:tab w:val="left" w:pos="952"/>
+        </w:tabs>
+      </w:pPr>
       <w:bookmarkStart w:id="0" w:name="_GoBack"/>
       <w:bookmarkEnd w:id="0"/>
       <w:r>
@@ -2448,6 +2494,119 @@
     </w:lvl>
   </w:abstractNum>
   <w:abstractNum w:abstractNumId="6" w15:restartNumberingAfterBreak="0">
+    <w:nsid w:val="6627213E"/>
+    <w:multiLevelType w:val="hybridMultilevel"/>
+    <w:tmpl w:val="06F89B6E"/>
+    <w:lvl w:ilvl="0" w:tplc="04090001">
+      <w:start w:val="1"/>
+      <w:numFmt w:val="bullet"/>
+      <w:lvlText w:val=""/>
+      <w:lvlJc w:val="left"/>
+      <w:pPr>
+        <w:ind w:left="720" w:hanging="360"/>
+      </w:pPr>
+      <w:rPr>
+        <w:rFonts w:ascii="Symbol" w:hAnsi="Symbol" w:hint="default"/>
+      </w:rPr>
+    </w:lvl>
+    <w:lvl w:ilvl="1" w:tplc="04090003">
+      <w:start w:val="1"/>
+      <w:numFmt w:val="bullet"/>
+      <w:lvlText w:val="o"/>
+      <w:lvlJc w:val="left"/>
+      <w:pPr>
+        <w:ind w:left="1440" w:hanging="360"/>
+      </w:pPr>
+      <w:rPr>
+        <w:rFonts w:ascii="Courier New" w:hAnsi="Courier New" w:cs="Courier New" w:hint="default"/>
+      </w:rPr>
+    </w:lvl>
+    <w:lvl w:ilvl="2" w:tplc="04090005" w:tentative="1">
+      <w:start w:val="1"/>
+      <w:numFmt w:val="bullet"/>
+      <w:lvlText w:val=""/>
+      <w:lvlJc w:val="left"/>
+      <w:pPr>
+        <w:ind w:left="2160" w:hanging="360"/>
+      </w:pPr>
+      <w:rPr>
+        <w:rFonts w:ascii="Wingdings" w:hAnsi="Wingdings" w:hint="default"/>
+      </w:rPr>
+    </w:lvl>
+    <w:lvl w:ilvl="3" w:tplc="04090001" w:tentative="1">
+      <w:start w:val="1"/>
+      <w:numFmt w:val="bullet"/>
+      <w:lvlText w:val=""/>
+      <w:lvlJc w:val="left"/>
+      <w:pPr>
+        <w:ind w:left="2880" w:hanging="360"/>
+      </w:pPr>
+      <w:rPr>
+        <w:rFonts w:ascii="Symbol" w:hAnsi="Symbol" w:hint="default"/>
+      </w:rPr>
+    </w:lvl>
+    <w:lvl w:ilvl="4" w:tplc="04090003" w:tentative="1">
+      <w:start w:val="1"/>
+      <w:numFmt w:val="bullet"/>
+      <w:lvlText w:val="o"/>
+      <w:lvlJc w:val="left"/>
+      <w:pPr>
+        <w:ind w:left="3600" w:hanging="360"/>
+      </w:pPr>
+      <w:rPr>
+        <w:rFonts w:ascii="Courier New" w:hAnsi="Courier New" w:cs="Courier New" w:hint="default"/>
+      </w:rPr>
+    </w:lvl>
+    <w:lvl w:ilvl="5" w:tplc="04090005" w:tentative="1">
+      <w:start w:val="1"/>
+      <w:numFmt w:val="bullet"/>
+      <w:lvlText w:val=""/>
+      <w:lvlJc w:val="left"/>
+      <w:pPr>
+        <w:ind w:left="4320" w:hanging="360"/>
+      </w:pPr>
+      <w:rPr>
+        <w:rFonts w:ascii="Wingdings" w:hAnsi="Wingdings" w:hint="default"/>
+      </w:rPr>
+    </w:lvl>
+    <w:lvl w:ilvl="6" w:tplc="04090001" w:tentative="1">
+      <w:start w:val="1"/>
+      <w:numFmt w:val="bullet"/>
+      <w:lvlText w:val=""/>
+      <w:lvlJc w:val="left"/>
+      <w:pPr>
+        <w:ind w:left="5040" w:hanging="360"/>
+      </w:pPr>
+      <w:rPr>
+        <w:rFonts w:ascii="Symbol" w:hAnsi="Symbol" w:hint="default"/>
+      </w:rPr>
+    </w:lvl>
+    <w:lvl w:ilvl="7" w:tplc="04090003" w:tentative="1">
+      <w:start w:val="1"/>
+      <w:numFmt w:val="bullet"/>
+      <w:lvlText w:val="o"/>
+      <w:lvlJc w:val="left"/>
+      <w:pPr>
+        <w:ind w:left="5760" w:hanging="360"/>
+      </w:pPr>
+      <w:rPr>
+        <w:rFonts w:ascii="Courier New" w:hAnsi="Courier New" w:cs="Courier New" w:hint="default"/>
+      </w:rPr>
+    </w:lvl>
+    <w:lvl w:ilvl="8" w:tplc="04090005" w:tentative="1">
+      <w:start w:val="1"/>
+      <w:numFmt w:val="bullet"/>
+      <w:lvlText w:val=""/>
+      <w:lvlJc w:val="left"/>
+      <w:pPr>
+        <w:ind w:left="6480" w:hanging="360"/>
+      </w:pPr>
+      <w:rPr>
+        <w:rFonts w:ascii="Wingdings" w:hAnsi="Wingdings" w:hint="default"/>
+      </w:rPr>
+    </w:lvl>
+  </w:abstractNum>
+  <w:abstractNum w:abstractNumId="7" w15:restartNumberingAfterBreak="0">
     <w:nsid w:val="69DF4DBC"/>
     <w:multiLevelType w:val="hybridMultilevel"/>
     <w:tmpl w:val="CB60CAEC"/>
@@ -2537,7 +2696,7 @@
     <w:abstractNumId w:val="1"/>
   </w:num>
   <w:num w:numId="2">
-    <w:abstractNumId w:val="6"/>
+    <w:abstractNumId w:val="7"/>
   </w:num>
   <w:num w:numId="3">
     <w:abstractNumId w:val="4"/>
@@ -2553,6 +2712,9 @@
   </w:num>
   <w:num w:numId="7">
     <w:abstractNumId w:val="3"/>
+  </w:num>
+  <w:num w:numId="8">
+    <w:abstractNumId w:val="6"/>
   </w:num>
 </w:numbering>
 </file>

</xml_diff>